<commit_message>
Update Covid-19 PTG Meta 090423.docx
</commit_message>
<xml_diff>
--- a/manuscript versions/Covid-19 PTG Meta 090423.docx
+++ b/manuscript versions/Covid-19 PTG Meta 090423.docx
@@ -3303,7 +3303,9 @@
         <w:spacing w:after="0" w:line="480" w:lineRule="auto"/>
         <w:ind w:firstLine="720"/>
         <w:rPr>
-          <w:rFonts w:ascii="Times New Roman" w:hAnsi="Times New Roman" w:cs="Times New Roman"/>
+          <w:ins w:id="21" w:author="Qizhou Duan" w:date="2023-10-29T22:41:00Z"/>
+          <w:rFonts w:ascii="Times New Roman" w:hAnsi="Times New Roman" w:cs="Times New Roman"/>
+          <w:spacing w:val="-6"/>
           <w:sz w:val="24"/>
           <w:szCs w:val="24"/>
         </w:rPr>
@@ -3316,7 +3318,7 @@
         </w:rPr>
         <w:t xml:space="preserve">Excluded studies might use other types of measures on broad positive changes (e.g., Benefit Finding Scale by Mohr et al. 1999; Perceived Benefit Scale by McMillen &amp; Fisher, 1998), because certain gains did not pertain to adulthood growth. </w:t>
       </w:r>
-      <w:del w:id="21" w:author="Unknown Author" w:date="2023-10-18T14:06:00Z">
+      <w:del w:id="22" w:author="Unknown Author" w:date="2023-10-18T14:06:00Z">
         <w:r>
           <w:rPr>
             <w:rFonts w:ascii="Times New Roman" w:hAnsi="Times New Roman" w:cs="Times New Roman"/>
@@ -3335,7 +3337,7 @@
           <w:delText xml:space="preserve"> </w:delText>
         </w:r>
       </w:del>
-      <w:ins w:id="22" w:author="Unknown Author" w:date="2023-10-18T14:06:00Z">
+      <w:ins w:id="23" w:author="Unknown Author" w:date="2023-10-18T14:06:00Z">
         <w:r>
           <w:rPr>
             <w:rFonts w:ascii="Times New Roman" w:eastAsia="Times New Roman" w:hAnsi="Times New Roman" w:cs="Times New Roman"/>
@@ -3354,7 +3356,7 @@
           <w:t xml:space="preserve">In addition, we want to select scales that resemble the factor structure of PTGI as it contains vital components of posttraumatic growth, and consequently scales such as Stress-related growth scales/SRGS, Cohen, &amp; Murch, 1996, Park &amp; Blumberg, 2002) were not included as they </w:t>
         </w:r>
       </w:ins>
-      <w:ins w:id="23" w:author="Microsoft Office User" w:date="2023-10-29T19:36:00Z">
+      <w:ins w:id="24" w:author="Microsoft Office User" w:date="2023-10-29T19:36:00Z">
         <w:r>
           <w:rPr>
             <w:rFonts w:ascii="Times New Roman" w:eastAsia="Times New Roman" w:hAnsi="Times New Roman" w:cs="Times New Roman"/>
@@ -3365,8 +3367,8 @@
           <w:t xml:space="preserve">are derived from a different sets of items, and accesses different aspects of PTG. </w:t>
         </w:r>
       </w:ins>
-      <w:ins w:id="24" w:author="Unknown Author" w:date="2023-10-18T14:06:00Z">
-        <w:del w:id="25" w:author="Microsoft Office User" w:date="2023-10-29T19:36:00Z">
+      <w:ins w:id="25" w:author="Unknown Author" w:date="2023-10-18T14:06:00Z">
+        <w:del w:id="26" w:author="Microsoft Office User" w:date="2023-10-29T19:36:00Z">
           <w:r>
             <w:rPr>
               <w:rFonts w:ascii="Times New Roman" w:eastAsia="Times New Roman" w:hAnsi="Times New Roman" w:cs="Times New Roman"/>
@@ -3399,43 +3401,15 @@
     <w:p>
       <w:pPr>
         <w:spacing w:after="0" w:line="480" w:lineRule="auto"/>
-        <w:rPr>
-          <w:rFonts w:ascii="Times New Roman" w:hAnsi="Times New Roman" w:cs="Times New Roman"/>
+        <w:ind w:firstLine="720"/>
+        <w:rPr>
+          <w:ins w:id="27" w:author="Qizhou Duan" w:date="2023-10-29T22:41:00Z"/>
+          <w:rFonts w:ascii="Times New Roman" w:hAnsi="Times New Roman" w:cs="Times New Roman"/>
+          <w:spacing w:val="-6"/>
           <w:sz w:val="24"/>
           <w:szCs w:val="24"/>
         </w:rPr>
       </w:pPr>
-      <w:r>
-        <w:rPr>
-          <w:rFonts w:ascii="Times New Roman" w:hAnsi="Times New Roman" w:cs="Times New Roman"/>
-          <w:b/>
-          <w:bCs/>
-          <w:spacing w:val="-2"/>
-          <w:sz w:val="24"/>
-          <w:szCs w:val="24"/>
-        </w:rPr>
-        <w:t xml:space="preserve">Data Extraction and </w:t>
-      </w:r>
-      <w:r>
-        <w:rPr>
-          <w:rFonts w:ascii="Times New Roman" w:hAnsi="Times New Roman" w:cs="Times New Roman"/>
-          <w:b/>
-          <w:bCs/>
-          <w:spacing w:val="-2"/>
-          <w:sz w:val="24"/>
-          <w:szCs w:val="24"/>
-          <w:lang w:eastAsia="zh-CN"/>
-        </w:rPr>
-        <w:t>Quality Assessment</w:t>
-      </w:r>
-      <w:r>
-        <w:rPr>
-          <w:rFonts w:ascii="Times New Roman" w:hAnsi="Times New Roman" w:cs="Times New Roman"/>
-          <w:sz w:val="24"/>
-          <w:szCs w:val="24"/>
-        </w:rPr>
-        <w:t xml:space="preserve"> </w:t>
-      </w:r>
     </w:p>
     <w:p>
       <w:pPr>
@@ -3447,100 +3421,26 @@
           <w:szCs w:val="24"/>
         </w:rPr>
       </w:pPr>
-      <w:r>
-        <w:rPr>
-          <w:rFonts w:ascii="Times New Roman" w:hAnsi="Times New Roman" w:cs="Times New Roman"/>
-          <w:sz w:val="24"/>
-          <w:szCs w:val="24"/>
-          <w:highlight w:val="yellow"/>
-        </w:rPr>
-        <w:t xml:space="preserve">According to preplanned protocol and using a standardized form, an assistant investigator (M.C.) reviewed all abstracts first to identify potential studies for inclusion. </w:t>
-      </w:r>
-      <w:r>
-        <w:rPr>
-          <w:rFonts w:ascii="Times New Roman" w:hAnsi="Times New Roman" w:cs="Times New Roman"/>
-          <w:sz w:val="24"/>
-          <w:szCs w:val="24"/>
-        </w:rPr>
-        <w:t xml:space="preserve">Full text articles were obtained for all potentially eligible studies and were independently reviewed by other two investigators (A.A., Q.D.). Disagreement on the selected studies were then discussed for </w:t>
-      </w:r>
-      <w:r>
-        <w:rPr>
-          <w:rFonts w:ascii="Times New Roman" w:hAnsi="Times New Roman" w:cs="Times New Roman"/>
-          <w:sz w:val="24"/>
-          <w:szCs w:val="24"/>
-        </w:rPr>
-        <w:lastRenderedPageBreak/>
-        <w:t xml:space="preserve">finalizing the sample. Next, the second reviewer (Q.D.) extracted data from the selected studies. The following data were extracted: study characteristics (e.g., author, year of publication, sample size, study design), patient characteristics (e.g., age, sex, COVID-19 diagnosis), PTG assessment tools, and estimates of the association between PTG and COVID-19 </w:t>
-      </w:r>
-      <w:r>
-        <w:rPr>
-          <w:rFonts w:ascii="Times New Roman" w:hAnsi="Times New Roman" w:cs="Times New Roman"/>
-          <w:sz w:val="24"/>
-          <w:szCs w:val="24"/>
-          <w:highlight w:val="yellow"/>
-        </w:rPr>
-        <w:t xml:space="preserve">(e.g., t-value or correlation </w:t>
-      </w:r>
-      <w:proofErr w:type="gramStart"/>
-      <w:r>
-        <w:rPr>
-          <w:rFonts w:ascii="Times New Roman" w:hAnsi="Times New Roman" w:cs="Times New Roman"/>
-          <w:sz w:val="24"/>
-          <w:szCs w:val="24"/>
-          <w:highlight w:val="yellow"/>
-        </w:rPr>
-        <w:t>coefficients</w:t>
-      </w:r>
-      <w:r>
-        <w:rPr>
-          <w:rFonts w:ascii="Times New Roman" w:hAnsi="Times New Roman" w:cs="Times New Roman"/>
-          <w:spacing w:val="-6"/>
-          <w:sz w:val="24"/>
-          <w:szCs w:val="24"/>
-          <w:highlight w:val="yellow"/>
-        </w:rPr>
-        <w:t xml:space="preserve">  MC</w:t>
-      </w:r>
-      <w:proofErr w:type="gramEnd"/>
-      <w:r>
-        <w:rPr>
-          <w:rFonts w:ascii="Times New Roman" w:hAnsi="Times New Roman" w:cs="Times New Roman"/>
-          <w:spacing w:val="-6"/>
-          <w:sz w:val="24"/>
-          <w:szCs w:val="24"/>
-          <w:highlight w:val="yellow"/>
-        </w:rPr>
-        <w:t>! QZ!</w:t>
-      </w:r>
-      <w:r>
-        <w:rPr>
-          <w:rFonts w:ascii="Times New Roman" w:hAnsi="Times New Roman" w:cs="Times New Roman"/>
-          <w:sz w:val="24"/>
-          <w:szCs w:val="24"/>
-          <w:highlight w:val="yellow"/>
-        </w:rPr>
-        <w:t>). The quality of the selected studies was assessed using the Cochrane Risk of Bias tool (Higgins JPT, et al., 2016</w:t>
-      </w:r>
-      <w:r>
-        <w:rPr>
-          <w:rFonts w:ascii="Times New Roman" w:hAnsi="Times New Roman" w:cs="Times New Roman"/>
-          <w:spacing w:val="-6"/>
-          <w:sz w:val="24"/>
-          <w:szCs w:val="24"/>
-          <w:highlight w:val="yellow"/>
-        </w:rPr>
-        <w:t xml:space="preserve"> QZ!</w:t>
-      </w:r>
-      <w:r>
-        <w:rPr>
-          <w:rFonts w:ascii="Times New Roman" w:hAnsi="Times New Roman" w:cs="Times New Roman"/>
-          <w:sz w:val="24"/>
-          <w:szCs w:val="24"/>
-          <w:highlight w:val="yellow"/>
-        </w:rPr>
-        <w:t>).</w:t>
-      </w:r>
+      <w:ins w:id="28" w:author="Qizhou Duan" w:date="2023-10-29T22:41:00Z">
+        <w:r>
+          <w:rPr>
+            <w:rFonts w:ascii="Times New Roman" w:hAnsi="Times New Roman" w:cs="Times New Roman"/>
+            <w:spacing w:val="-6"/>
+            <w:sz w:val="24"/>
+            <w:szCs w:val="24"/>
+          </w:rPr>
+          <w:t xml:space="preserve">Should we </w:t>
+        </w:r>
+        <w:r>
+          <w:rPr>
+            <w:rFonts w:ascii="Times New Roman" w:hAnsi="Times New Roman" w:cs="Times New Roman"/>
+            <w:spacing w:val="-6"/>
+            <w:sz w:val="24"/>
+            <w:szCs w:val="24"/>
+          </w:rPr>
+          <w:t xml:space="preserve">have a section that talks about PTGI more in detail? </w:t>
+        </w:r>
+      </w:ins>
     </w:p>
     <w:p>
       <w:pPr>
@@ -3556,10 +3456,31 @@
           <w:rFonts w:ascii="Times New Roman" w:hAnsi="Times New Roman" w:cs="Times New Roman"/>
           <w:b/>
           <w:bCs/>
-          <w:sz w:val="24"/>
-          <w:szCs w:val="24"/>
-        </w:rPr>
-        <w:t>Statistical Analysis</w:t>
+          <w:spacing w:val="-2"/>
+          <w:sz w:val="24"/>
+          <w:szCs w:val="24"/>
+        </w:rPr>
+        <w:t xml:space="preserve">Data Extraction and </w:t>
+      </w:r>
+      <w:r>
+        <w:rPr>
+          <w:rFonts w:ascii="Times New Roman" w:hAnsi="Times New Roman" w:cs="Times New Roman"/>
+          <w:b/>
+          <w:bCs/>
+          <w:spacing w:val="-2"/>
+          <w:sz w:val="24"/>
+          <w:szCs w:val="24"/>
+          <w:lang w:eastAsia="zh-CN"/>
+        </w:rPr>
+        <w:t>Quality Assessment</w:t>
+      </w:r>
+      <w:r>
+        <w:rPr>
+          <w:rFonts w:ascii="Times New Roman" w:hAnsi="Times New Roman" w:cs="Times New Roman"/>
+          <w:sz w:val="24"/>
+          <w:szCs w:val="24"/>
+        </w:rPr>
+        <w:t xml:space="preserve"> </w:t>
       </w:r>
     </w:p>
     <w:p>
@@ -3567,11 +3488,9 @@
         <w:spacing w:after="0" w:line="480" w:lineRule="auto"/>
         <w:ind w:firstLine="720"/>
         <w:rPr>
-          <w:ins w:id="26" w:author="Unknown Author" w:date="2023-10-18T14:08:00Z"/>
-          <w:rFonts w:ascii="Times New Roman" w:hAnsi="Times New Roman" w:cs="Times New Roman"/>
-          <w:sz w:val="24"/>
-          <w:szCs w:val="24"/>
-          <w:highlight w:val="yellow"/>
+          <w:rFonts w:ascii="Times New Roman" w:hAnsi="Times New Roman" w:cs="Times New Roman"/>
+          <w:sz w:val="24"/>
+          <w:szCs w:val="24"/>
         </w:rPr>
       </w:pPr>
       <w:r>
@@ -3581,9 +3500,136 @@
           <w:szCs w:val="24"/>
           <w:highlight w:val="yellow"/>
         </w:rPr>
+        <w:t xml:space="preserve">According to preplanned protocol and using a standardized form, an assistant investigator (M.C.) reviewed all abstracts first to identify potential studies for inclusion. </w:t>
+      </w:r>
+      <w:r>
+        <w:rPr>
+          <w:rFonts w:ascii="Times New Roman" w:hAnsi="Times New Roman" w:cs="Times New Roman"/>
+          <w:sz w:val="24"/>
+          <w:szCs w:val="24"/>
+        </w:rPr>
+        <w:t xml:space="preserve">Full text articles </w:t>
+      </w:r>
+      <w:r>
+        <w:rPr>
+          <w:rFonts w:ascii="Times New Roman" w:hAnsi="Times New Roman" w:cs="Times New Roman"/>
+          <w:sz w:val="24"/>
+          <w:szCs w:val="24"/>
+        </w:rPr>
+        <w:lastRenderedPageBreak/>
+        <w:t xml:space="preserve">were obtained for all potentially eligible studies and were independently reviewed by other two investigators (A.A., Q.D.). Disagreement on the selected studies were then discussed for finalizing the sample. Next, the second reviewer (Q.D.) extracted data from the selected studies. The following data were extracted: study characteristics (e.g., author, year of publication, sample size, study design), patient characteristics (e.g., age, sex, COVID-19 diagnosis), PTG assessment tools, and estimates of the association between PTG and COVID-19 </w:t>
+      </w:r>
+      <w:r>
+        <w:rPr>
+          <w:rFonts w:ascii="Times New Roman" w:hAnsi="Times New Roman" w:cs="Times New Roman"/>
+          <w:sz w:val="24"/>
+          <w:szCs w:val="24"/>
+          <w:highlight w:val="yellow"/>
+        </w:rPr>
+        <w:t xml:space="preserve">(e.g., t-value or correlation </w:t>
+      </w:r>
+      <w:proofErr w:type="gramStart"/>
+      <w:r>
+        <w:rPr>
+          <w:rFonts w:ascii="Times New Roman" w:hAnsi="Times New Roman" w:cs="Times New Roman"/>
+          <w:sz w:val="24"/>
+          <w:szCs w:val="24"/>
+          <w:highlight w:val="yellow"/>
+        </w:rPr>
+        <w:t>coefficients</w:t>
+      </w:r>
+      <w:r>
+        <w:rPr>
+          <w:rFonts w:ascii="Times New Roman" w:hAnsi="Times New Roman" w:cs="Times New Roman"/>
+          <w:spacing w:val="-6"/>
+          <w:sz w:val="24"/>
+          <w:szCs w:val="24"/>
+          <w:highlight w:val="yellow"/>
+        </w:rPr>
+        <w:t xml:space="preserve">  MC</w:t>
+      </w:r>
+      <w:proofErr w:type="gramEnd"/>
+      <w:r>
+        <w:rPr>
+          <w:rFonts w:ascii="Times New Roman" w:hAnsi="Times New Roman" w:cs="Times New Roman"/>
+          <w:spacing w:val="-6"/>
+          <w:sz w:val="24"/>
+          <w:szCs w:val="24"/>
+          <w:highlight w:val="yellow"/>
+        </w:rPr>
+        <w:t>! QZ!</w:t>
+      </w:r>
+      <w:r>
+        <w:rPr>
+          <w:rFonts w:ascii="Times New Roman" w:hAnsi="Times New Roman" w:cs="Times New Roman"/>
+          <w:sz w:val="24"/>
+          <w:szCs w:val="24"/>
+          <w:highlight w:val="yellow"/>
+        </w:rPr>
+        <w:t>). The quality of the selected studies was assessed using the Cochrane Risk of Bias tool (Higgins JPT, et al., 2016</w:t>
+      </w:r>
+      <w:r>
+        <w:rPr>
+          <w:rFonts w:ascii="Times New Roman" w:hAnsi="Times New Roman" w:cs="Times New Roman"/>
+          <w:spacing w:val="-6"/>
+          <w:sz w:val="24"/>
+          <w:szCs w:val="24"/>
+          <w:highlight w:val="yellow"/>
+        </w:rPr>
+        <w:t xml:space="preserve"> QZ!</w:t>
+      </w:r>
+      <w:r>
+        <w:rPr>
+          <w:rFonts w:ascii="Times New Roman" w:hAnsi="Times New Roman" w:cs="Times New Roman"/>
+          <w:sz w:val="24"/>
+          <w:szCs w:val="24"/>
+          <w:highlight w:val="yellow"/>
+        </w:rPr>
+        <w:t>).</w:t>
+      </w:r>
+    </w:p>
+    <w:p>
+      <w:pPr>
+        <w:spacing w:after="0" w:line="480" w:lineRule="auto"/>
+        <w:rPr>
+          <w:rFonts w:ascii="Times New Roman" w:hAnsi="Times New Roman" w:cs="Times New Roman"/>
+          <w:sz w:val="24"/>
+          <w:szCs w:val="24"/>
+        </w:rPr>
+      </w:pPr>
+      <w:r>
+        <w:rPr>
+          <w:rFonts w:ascii="Times New Roman" w:hAnsi="Times New Roman" w:cs="Times New Roman"/>
+          <w:b/>
+          <w:bCs/>
+          <w:sz w:val="24"/>
+          <w:szCs w:val="24"/>
+        </w:rPr>
+        <w:t>Statistical Analysis</w:t>
+      </w:r>
+    </w:p>
+    <w:p>
+      <w:pPr>
+        <w:spacing w:after="0" w:line="480" w:lineRule="auto"/>
+        <w:ind w:firstLine="720"/>
+        <w:rPr>
+          <w:ins w:id="29" w:author="Unknown Author" w:date="2023-10-18T14:08:00Z"/>
+          <w:rFonts w:ascii="Times New Roman" w:hAnsi="Times New Roman" w:cs="Times New Roman"/>
+          <w:sz w:val="24"/>
+          <w:szCs w:val="24"/>
+          <w:highlight w:val="yellow"/>
+        </w:rPr>
+      </w:pPr>
+      <w:r>
+        <w:rPr>
+          <w:rFonts w:ascii="Times New Roman" w:hAnsi="Times New Roman" w:cs="Times New Roman"/>
+          <w:sz w:val="24"/>
+          <w:szCs w:val="24"/>
+          <w:highlight w:val="yellow"/>
+        </w:rPr>
         <w:t>R</w:t>
       </w:r>
-      <w:ins w:id="27" w:author="Microsoft Office User" w:date="2023-10-29T22:12:00Z">
+      <w:ins w:id="30" w:author="Microsoft Office User" w:date="2023-10-29T22:12:00Z">
         <w:r>
           <w:rPr>
             <w:rFonts w:ascii="Times New Roman" w:hAnsi="Times New Roman" w:cs="Times New Roman"/>
@@ -3603,7 +3649,7 @@
         </w:rPr>
         <w:t>(version 4.3.</w:t>
       </w:r>
-      <w:ins w:id="28" w:author="Microsoft Office User" w:date="2023-10-29T22:12:00Z">
+      <w:ins w:id="31" w:author="Microsoft Office User" w:date="2023-10-29T22:12:00Z">
         <w:r>
           <w:rPr>
             <w:rFonts w:ascii="Times New Roman" w:hAnsi="Times New Roman" w:cs="Times New Roman"/>
@@ -3614,7 +3660,7 @@
           <w:t>1</w:t>
         </w:r>
       </w:ins>
-      <w:del w:id="29" w:author="Microsoft Office User" w:date="2023-10-29T22:12:00Z">
+      <w:del w:id="32" w:author="Microsoft Office User" w:date="2023-10-29T22:12:00Z">
         <w:r>
           <w:rPr>
             <w:rFonts w:ascii="Times New Roman" w:hAnsi="Times New Roman" w:cs="Times New Roman"/>
@@ -3634,7 +3680,7 @@
         </w:rPr>
         <w:t xml:space="preserve">) was used to conduct the meta-analysis. The </w:t>
       </w:r>
-      <w:ins w:id="30" w:author="Unknown Author" w:date="2023-10-18T14:07:00Z">
+      <w:ins w:id="33" w:author="Unknown Author" w:date="2023-10-18T14:07:00Z">
         <w:r>
           <w:rPr>
             <w:rFonts w:ascii="Times New Roman" w:hAnsi="Times New Roman" w:cs="Times New Roman"/>
@@ -3652,9 +3698,9 @@
           <w:szCs w:val="24"/>
           <w:highlight w:val="yellow"/>
         </w:rPr>
-        <w:t xml:space="preserve">study employed </w:t>
-      </w:r>
-      <w:del w:id="31" w:author="Unknown Author" w:date="2023-10-18T14:07:00Z">
+        <w:t xml:space="preserve">study </w:t>
+      </w:r>
+      <w:ins w:id="34" w:author="Microsoft Office User" w:date="2023-10-29T22:13:00Z">
         <w:r>
           <w:rPr>
             <w:rFonts w:ascii="Times New Roman" w:hAnsi="Times New Roman" w:cs="Times New Roman"/>
@@ -3662,10 +3708,10 @@
             <w:szCs w:val="24"/>
             <w:highlight w:val="yellow"/>
           </w:rPr>
-          <w:delText xml:space="preserve">DerSimonian and Laird random-effects model (DerSimonian 1986) to estimate the correlation between PTG and COVID-19. Only </w:delText>
+          <w:t>selected</w:t>
         </w:r>
-      </w:del>
-      <w:ins w:id="32" w:author="Unknown Author" w:date="2023-10-18T14:07:00Z">
+      </w:ins>
+      <w:del w:id="35" w:author="Microsoft Office User" w:date="2023-10-29T22:12:00Z">
         <w:r>
           <w:rPr>
             <w:rFonts w:ascii="Times New Roman" w:hAnsi="Times New Roman" w:cs="Times New Roman"/>
@@ -3673,10 +3719,32 @@
             <w:szCs w:val="24"/>
             <w:highlight w:val="yellow"/>
           </w:rPr>
-          <w:t xml:space="preserve"> a selection criterion such that </w:t>
+          <w:delText xml:space="preserve">employed DerSimonian and Laird random-effects model (DerSimonian 1986) to estimate the correlation between PTG and COVID-19. Only </w:delText>
+        </w:r>
+      </w:del>
+      <w:ins w:id="36" w:author="Unknown Author" w:date="2023-10-18T14:07:00Z">
+        <w:del w:id="37" w:author="Microsoft Office User" w:date="2023-10-29T22:12:00Z">
+          <w:r>
+            <w:rPr>
+              <w:rFonts w:ascii="Times New Roman" w:hAnsi="Times New Roman" w:cs="Times New Roman"/>
+              <w:sz w:val="24"/>
+              <w:szCs w:val="24"/>
+              <w:highlight w:val="yellow"/>
+            </w:rPr>
+            <w:delText xml:space="preserve"> a selection criterion such that</w:delText>
+          </w:r>
+        </w:del>
+        <w:r>
+          <w:rPr>
+            <w:rFonts w:ascii="Times New Roman" w:hAnsi="Times New Roman" w:cs="Times New Roman"/>
+            <w:sz w:val="24"/>
+            <w:szCs w:val="24"/>
+            <w:highlight w:val="yellow"/>
+          </w:rPr>
+          <w:t xml:space="preserve"> </w:t>
         </w:r>
       </w:ins>
-      <w:del w:id="33" w:author="Unknown Author" w:date="2023-10-18T14:07:00Z">
+      <w:del w:id="38" w:author="Unknown Author" w:date="2023-10-18T14:07:00Z">
         <w:r>
           <w:rPr>
             <w:rFonts w:ascii="Times New Roman" w:hAnsi="Times New Roman" w:cs="Times New Roman"/>
@@ -3687,7 +3755,111 @@
           <w:delText>study employed a selection criterion for</w:delText>
         </w:r>
       </w:del>
-      <w:ins w:id="34" w:author="Unknown Author" w:date="2023-10-18T14:07:00Z">
+      <w:ins w:id="39" w:author="Unknown Author" w:date="2023-10-18T14:07:00Z">
+        <w:del w:id="40" w:author="Microsoft Office User" w:date="2023-10-29T22:13:00Z">
+          <w:r>
+            <w:rPr>
+              <w:rFonts w:ascii="Times New Roman" w:hAnsi="Times New Roman" w:cs="Times New Roman"/>
+              <w:sz w:val="24"/>
+              <w:szCs w:val="24"/>
+              <w:highlight w:val="yellow"/>
+            </w:rPr>
+            <w:delText xml:space="preserve"> </w:delText>
+          </w:r>
+        </w:del>
+      </w:ins>
+      <w:del w:id="41" w:author="Unknown Author" w:date="2023-10-18T14:07:00Z">
+        <w:r>
+          <w:rPr>
+            <w:rFonts w:ascii="Times New Roman" w:hAnsi="Times New Roman" w:cs="Times New Roman"/>
+            <w:sz w:val="24"/>
+            <w:szCs w:val="24"/>
+            <w:highlight w:val="yellow"/>
+          </w:rPr>
+          <w:delText xml:space="preserve"> </w:delText>
+        </w:r>
+      </w:del>
+      <w:r>
+        <w:rPr>
+          <w:rFonts w:ascii="Times New Roman" w:hAnsi="Times New Roman" w:cs="Times New Roman"/>
+          <w:sz w:val="24"/>
+          <w:szCs w:val="24"/>
+          <w:highlight w:val="yellow"/>
+        </w:rPr>
+        <w:t xml:space="preserve">articles </w:t>
+      </w:r>
+      <w:ins w:id="42" w:author="Microsoft Office User" w:date="2023-10-29T22:13:00Z">
+        <w:r>
+          <w:rPr>
+            <w:rFonts w:ascii="Times New Roman" w:hAnsi="Times New Roman" w:cs="Times New Roman"/>
+            <w:sz w:val="24"/>
+            <w:szCs w:val="24"/>
+            <w:highlight w:val="yellow"/>
+          </w:rPr>
+          <w:t xml:space="preserve">that </w:t>
+        </w:r>
+      </w:ins>
+      <w:r>
+        <w:rPr>
+          <w:rFonts w:ascii="Times New Roman" w:hAnsi="Times New Roman" w:cs="Times New Roman"/>
+          <w:sz w:val="24"/>
+          <w:szCs w:val="24"/>
+          <w:highlight w:val="yellow"/>
+        </w:rPr>
+        <w:t>report</w:t>
+      </w:r>
+      <w:ins w:id="43" w:author="Microsoft Office User" w:date="2023-10-29T22:13:00Z">
+        <w:r>
+          <w:rPr>
+            <w:rFonts w:ascii="Times New Roman" w:hAnsi="Times New Roman" w:cs="Times New Roman"/>
+            <w:sz w:val="24"/>
+            <w:szCs w:val="24"/>
+            <w:highlight w:val="yellow"/>
+          </w:rPr>
+          <w:t>ed</w:t>
+        </w:r>
+      </w:ins>
+      <w:del w:id="44" w:author="Microsoft Office User" w:date="2023-10-29T22:13:00Z">
+        <w:r>
+          <w:rPr>
+            <w:rFonts w:ascii="Times New Roman" w:hAnsi="Times New Roman" w:cs="Times New Roman"/>
+            <w:sz w:val="24"/>
+            <w:szCs w:val="24"/>
+            <w:highlight w:val="yellow"/>
+          </w:rPr>
+          <w:delText>ing</w:delText>
+        </w:r>
+      </w:del>
+      <w:r>
+        <w:rPr>
+          <w:rFonts w:ascii="Times New Roman" w:hAnsi="Times New Roman" w:cs="Times New Roman"/>
+          <w:sz w:val="24"/>
+          <w:szCs w:val="24"/>
+          <w:highlight w:val="yellow"/>
+        </w:rPr>
+        <w:t xml:space="preserve"> the mean and standard deviation (SD) of Posttraumatic Growth (PTG) as assessed by the </w:t>
+      </w:r>
+      <w:ins w:id="45" w:author="Microsoft Office User" w:date="2023-10-29T22:13:00Z">
+        <w:r>
+          <w:rPr>
+            <w:rFonts w:ascii="Times New Roman" w:hAnsi="Times New Roman" w:cs="Times New Roman"/>
+            <w:sz w:val="24"/>
+            <w:szCs w:val="24"/>
+            <w:highlight w:val="yellow"/>
+          </w:rPr>
+          <w:t xml:space="preserve">either </w:t>
+        </w:r>
+      </w:ins>
+      <w:r>
+        <w:rPr>
+          <w:rFonts w:ascii="Times New Roman" w:hAnsi="Times New Roman" w:cs="Times New Roman"/>
+          <w:sz w:val="24"/>
+          <w:szCs w:val="24"/>
+          <w:highlight w:val="yellow"/>
+        </w:rPr>
+        <w:t>Posttraumatic Growth Inventory (PTGI) developed by Tedeschi and Calhoun (1996)</w:t>
+      </w:r>
+      <w:ins w:id="46" w:author="Unknown Author" w:date="2023-10-18T14:08:00Z">
         <w:r>
           <w:rPr>
             <w:rFonts w:ascii="Times New Roman" w:hAnsi="Times New Roman" w:cs="Times New Roman"/>
@@ -3698,7 +3870,7 @@
           <w:t xml:space="preserve"> </w:t>
         </w:r>
       </w:ins>
-      <w:del w:id="35" w:author="Unknown Author" w:date="2023-10-18T14:07:00Z">
+      <w:ins w:id="47" w:author="Microsoft Office User" w:date="2023-10-29T22:13:00Z">
         <w:r>
           <w:rPr>
             <w:rFonts w:ascii="Times New Roman" w:hAnsi="Times New Roman" w:cs="Times New Roman"/>
@@ -3706,19 +3878,10 @@
             <w:szCs w:val="24"/>
             <w:highlight w:val="yellow"/>
           </w:rPr>
-          <w:delText xml:space="preserve"> </w:delText>
+          <w:t>or its shorted form</w:t>
         </w:r>
-      </w:del>
-      <w:r>
-        <w:rPr>
-          <w:rFonts w:ascii="Times New Roman" w:hAnsi="Times New Roman" w:cs="Times New Roman"/>
-          <w:sz w:val="24"/>
-          <w:szCs w:val="24"/>
-          <w:highlight w:val="yellow"/>
-        </w:rPr>
-        <w:t>articles reporting the mean and standard deviation (SD) of Posttraumatic Growth (PTG) as assessed by the Posttraumatic Growth Inventory (PTGI) developed by Tedeschi and Calhoun (1996)</w:t>
-      </w:r>
-      <w:ins w:id="36" w:author="Unknown Author" w:date="2023-10-18T14:08:00Z">
+      </w:ins>
+      <w:ins w:id="48" w:author="Microsoft Office User" w:date="2023-10-29T22:24:00Z">
         <w:r>
           <w:rPr>
             <w:rFonts w:ascii="Times New Roman" w:hAnsi="Times New Roman" w:cs="Times New Roman"/>
@@ -3726,25 +3889,84 @@
             <w:szCs w:val="24"/>
             <w:highlight w:val="yellow"/>
           </w:rPr>
-          <w:t xml:space="preserve"> or the short form of the PTGI scale were included</w:t>
+          <w:t xml:space="preserve"> (</w:t>
         </w:r>
       </w:ins>
-      <w:r>
-        <w:rPr>
-          <w:rFonts w:ascii="Times New Roman" w:hAnsi="Times New Roman" w:cs="Times New Roman"/>
-          <w:sz w:val="24"/>
-          <w:szCs w:val="24"/>
-          <w:highlight w:val="yellow"/>
-        </w:rPr>
-        <w:t xml:space="preserve">. </w:t>
-      </w:r>
+      <w:proofErr w:type="spellStart"/>
+      <w:ins w:id="49" w:author="Qizhou Duan" w:date="2023-10-29T22:40:00Z">
+        <w:r>
+          <w:rPr>
+            <w:rFonts w:ascii="Times New Roman" w:hAnsi="Times New Roman" w:cs="Times New Roman"/>
+            <w:sz w:val="24"/>
+            <w:szCs w:val="24"/>
+            <w:highlight w:val="yellow"/>
+          </w:rPr>
+          <w:t>Cann</w:t>
+        </w:r>
+        <w:proofErr w:type="spellEnd"/>
+        <w:r>
+          <w:rPr>
+            <w:rFonts w:ascii="Times New Roman" w:hAnsi="Times New Roman" w:cs="Times New Roman"/>
+            <w:sz w:val="24"/>
+            <w:szCs w:val="24"/>
+            <w:highlight w:val="yellow"/>
+          </w:rPr>
+          <w:t xml:space="preserve"> et al., 2010</w:t>
+        </w:r>
+      </w:ins>
+      <w:ins w:id="50" w:author="Microsoft Office User" w:date="2023-10-29T22:24:00Z">
+        <w:r>
+          <w:rPr>
+            <w:rFonts w:ascii="Times New Roman" w:hAnsi="Times New Roman" w:cs="Times New Roman"/>
+            <w:sz w:val="24"/>
+            <w:szCs w:val="24"/>
+            <w:highlight w:val="yellow"/>
+          </w:rPr>
+          <w:t>)</w:t>
+        </w:r>
+      </w:ins>
+      <w:ins w:id="51" w:author="Qizhou Duan" w:date="2023-10-29T22:42:00Z">
+        <w:r>
+          <w:rPr>
+            <w:rFonts w:ascii="Times New Roman" w:hAnsi="Times New Roman" w:cs="Times New Roman"/>
+            <w:sz w:val="24"/>
+            <w:szCs w:val="24"/>
+            <w:highlight w:val="yellow"/>
+          </w:rPr>
+          <w:t>.</w:t>
+        </w:r>
+      </w:ins>
+      <w:ins w:id="52" w:author="Unknown Author" w:date="2023-10-18T14:08:00Z">
+        <w:del w:id="53" w:author="Microsoft Office User" w:date="2023-10-29T22:13:00Z">
+          <w:r>
+            <w:rPr>
+              <w:rFonts w:ascii="Times New Roman" w:hAnsi="Times New Roman" w:cs="Times New Roman"/>
+              <w:sz w:val="24"/>
+              <w:szCs w:val="24"/>
+              <w:highlight w:val="yellow"/>
+            </w:rPr>
+            <w:delText>or the short form of the PTGI scale were included</w:delText>
+          </w:r>
+        </w:del>
+      </w:ins>
+      <w:del w:id="54" w:author="Microsoft Office User" w:date="2023-10-29T22:13:00Z">
+        <w:r>
+          <w:rPr>
+            <w:rFonts w:ascii="Times New Roman" w:hAnsi="Times New Roman" w:cs="Times New Roman"/>
+            <w:sz w:val="24"/>
+            <w:szCs w:val="24"/>
+            <w:highlight w:val="yellow"/>
+          </w:rPr>
+          <w:delText xml:space="preserve">. </w:delText>
+        </w:r>
+      </w:del>
     </w:p>
     <w:p>
       <w:pPr>
         <w:spacing w:after="0" w:line="480" w:lineRule="auto"/>
         <w:ind w:firstLine="720"/>
         <w:rPr>
-          <w:ins w:id="37" w:author="Unknown Author" w:date="2023-10-18T14:09:00Z"/>
+          <w:ins w:id="55" w:author="Unknown Author" w:date="2023-10-18T14:09:00Z"/>
           <w:rFonts w:ascii="Times New Roman" w:hAnsi="Times New Roman" w:cs="Times New Roman"/>
           <w:sz w:val="24"/>
           <w:szCs w:val="24"/>
@@ -3760,7 +3982,7 @@
         </w:rPr>
         <w:t xml:space="preserve">The Posttraumatic Growth (PTG) measure used in this study involved summing up ratings across 21 self-reported questions, resulting in a possible score range of 0 to 105. The weighted mean of PTGI was used to identify the level of PTG on COVID-19 patients. To categorize the level of PTG, a cutoff point was established: scores </w:t>
       </w:r>
-      <w:del w:id="38" w:author="Microsoft Office User" w:date="2023-10-29T19:19:00Z">
+      <w:del w:id="56" w:author="Microsoft Office User" w:date="2023-10-29T19:19:00Z">
         <w:r>
           <w:rPr>
             <w:rFonts w:ascii="Times New Roman" w:hAnsi="Times New Roman" w:cs="Times New Roman"/>
@@ -3780,7 +4002,7 @@
         </w:rPr>
         <w:t xml:space="preserve">below </w:t>
       </w:r>
-      <w:ins w:id="39" w:author="Microsoft Office User" w:date="2023-10-29T19:19:00Z">
+      <w:ins w:id="57" w:author="Microsoft Office User" w:date="2023-10-29T19:19:00Z">
         <w:r>
           <w:rPr>
             <w:rFonts w:ascii="Times New Roman" w:hAnsi="Times New Roman" w:cs="Times New Roman"/>
@@ -3798,7 +4020,38 @@
           <w:szCs w:val="24"/>
           <w:highlight w:val="yellow"/>
         </w:rPr>
-        <w:t xml:space="preserve">indicated none to low levels of PTG, while scores of 46 or above indicated medium to high levels of PTG. </w:t>
+        <w:t>indicated none to low levels of PTG, while scores of 4</w:t>
+      </w:r>
+      <w:ins w:id="58" w:author="Microsoft Office User" w:date="2023-10-29T22:38:00Z">
+        <w:r>
+          <w:rPr>
+            <w:rFonts w:ascii="Times New Roman" w:hAnsi="Times New Roman" w:cs="Times New Roman"/>
+            <w:sz w:val="24"/>
+            <w:szCs w:val="24"/>
+            <w:highlight w:val="yellow"/>
+          </w:rPr>
+          <w:t>5</w:t>
+        </w:r>
+      </w:ins>
+      <w:del w:id="59" w:author="Microsoft Office User" w:date="2023-10-29T22:38:00Z">
+        <w:r>
+          <w:rPr>
+            <w:rFonts w:ascii="Times New Roman" w:hAnsi="Times New Roman" w:cs="Times New Roman"/>
+            <w:sz w:val="24"/>
+            <w:szCs w:val="24"/>
+            <w:highlight w:val="yellow"/>
+          </w:rPr>
+          <w:delText>6</w:delText>
+        </w:r>
+      </w:del>
+      <w:r>
+        <w:rPr>
+          <w:rFonts w:ascii="Times New Roman" w:hAnsi="Times New Roman" w:cs="Times New Roman"/>
+          <w:sz w:val="24"/>
+          <w:szCs w:val="24"/>
+          <w:highlight w:val="yellow"/>
+        </w:rPr>
+        <w:t xml:space="preserve"> or above indicated medium to high levels of PTG. </w:t>
       </w:r>
     </w:p>
     <w:p>
@@ -3806,7 +4059,7 @@
         <w:spacing w:after="0" w:line="480" w:lineRule="auto"/>
         <w:ind w:firstLine="720"/>
         <w:rPr>
-          <w:ins w:id="40" w:author="Unknown Author" w:date="2023-10-18T14:09:00Z"/>
+          <w:ins w:id="60" w:author="Unknown Author" w:date="2023-10-18T14:09:00Z"/>
           <w:rFonts w:ascii="Times New Roman" w:hAnsi="Times New Roman" w:cs="Times New Roman"/>
           <w:sz w:val="24"/>
           <w:szCs w:val="24"/>
@@ -3822,7 +4075,7 @@
         </w:rPr>
         <w:t>Th</w:t>
       </w:r>
-      <w:ins w:id="41" w:author="Unknown Author" w:date="2023-10-18T14:09:00Z">
+      <w:ins w:id="61" w:author="Unknown Author" w:date="2023-10-18T14:09:00Z">
         <w:r>
           <w:rPr>
             <w:rFonts w:ascii="Times New Roman" w:hAnsi="Times New Roman" w:cs="Times New Roman"/>
@@ -3833,7 +4086,7 @@
           <w:t>e aforementioned</w:t>
         </w:r>
       </w:ins>
-      <w:del w:id="42" w:author="Unknown Author" w:date="2023-10-18T14:09:00Z">
+      <w:del w:id="62" w:author="Unknown Author" w:date="2023-10-18T14:09:00Z">
         <w:r>
           <w:rPr>
             <w:rFonts w:ascii="Times New Roman" w:hAnsi="Times New Roman" w:cs="Times New Roman"/>
@@ -3859,14 +4112,14 @@
         <w:spacing w:after="0" w:line="480" w:lineRule="auto"/>
         <w:ind w:firstLine="720"/>
         <w:rPr>
-          <w:ins w:id="43" w:author="Unknown Author" w:date="2023-10-18T14:10:00Z"/>
+          <w:ins w:id="63" w:author="Unknown Author" w:date="2023-10-18T14:10:00Z"/>
           <w:rFonts w:ascii="Times New Roman" w:hAnsi="Times New Roman" w:cs="Times New Roman"/>
           <w:sz w:val="24"/>
           <w:szCs w:val="24"/>
           <w:highlight w:val="yellow"/>
         </w:rPr>
       </w:pPr>
-      <w:ins w:id="44" w:author="Unknown Author" w:date="2023-10-18T14:09:00Z">
+      <w:ins w:id="64" w:author="Unknown Author" w:date="2023-10-18T14:09:00Z">
         <w:r>
           <w:rPr>
             <w:rFonts w:ascii="Times New Roman" w:hAnsi="Times New Roman" w:cs="Times New Roman"/>
@@ -3877,7 +4130,7 @@
           <w:t xml:space="preserve">The current study </w:t>
         </w:r>
       </w:ins>
-      <w:del w:id="45" w:author="Unknown Author" w:date="2023-10-18T14:09:00Z">
+      <w:del w:id="65" w:author="Unknown Author" w:date="2023-10-18T14:09:00Z">
         <w:r>
           <w:rPr>
             <w:rFonts w:ascii="Times New Roman" w:hAnsi="Times New Roman" w:cs="Times New Roman"/>
@@ -3897,7 +4150,7 @@
         </w:rPr>
         <w:t>use</w:t>
       </w:r>
-      <w:ins w:id="46" w:author="Unknown Author" w:date="2023-10-18T14:10:00Z">
+      <w:ins w:id="66" w:author="Unknown Author" w:date="2023-10-18T14:10:00Z">
         <w:r>
           <w:rPr>
             <w:rFonts w:ascii="Times New Roman" w:hAnsi="Times New Roman" w:cs="Times New Roman"/>
@@ -3936,7 +4189,7 @@
         </w:rPr>
         <w:t xml:space="preserve"> to assess the heterogeneity (Higgins and Thompson, 2002; Higgins et al., 2003). </w:t>
       </w:r>
-      <w:del w:id="47" w:author="Unknown Author" w:date="2023-10-18T14:10:00Z">
+      <w:del w:id="67" w:author="Unknown Author" w:date="2023-10-18T14:10:00Z">
         <w:r>
           <w:rPr>
             <w:rFonts w:ascii="Times New Roman" w:hAnsi="Times New Roman" w:cs="Times New Roman"/>
@@ -3985,7 +4238,7 @@
           <w:delText>).</w:delText>
         </w:r>
       </w:del>
-      <w:ins w:id="48" w:author="Unknown Author" w:date="2023-10-18T14:10:00Z">
+      <w:ins w:id="68" w:author="Unknown Author" w:date="2023-10-18T14:10:00Z">
         <w:r>
           <w:rPr>
             <w:rFonts w:ascii="Times New Roman" w:eastAsia="Times New Roman" w:hAnsi="Times New Roman" w:cs="Times New Roman"/>
@@ -3993,7 +4246,7 @@
             <w:szCs w:val="24"/>
             <w:highlight w:val="yellow"/>
           </w:rPr>
-          <w:t xml:space="preserve">Above 50% of I^2 would be considered as a medium to high level of heterogeneity and a random effect model would be applied. Forest plots were generated to </w:t>
+          <w:t xml:space="preserve">Above 50% of I^2 would be considered as a medium to high level of </w:t>
         </w:r>
         <w:r>
           <w:rPr>
@@ -4003,7 +4256,7 @@
             <w:highlight w:val="yellow"/>
           </w:rPr>
           <w:lastRenderedPageBreak/>
-          <w:t>summarize the results of multiple studies and compare the effect size of exposure across different studies.</w:t>
+          <w:t>heterogeneity and a random effect model would be applied. Forest plots were generated to summarize the results of multiple studies and compare the effect size of exposure across different studies.</w:t>
         </w:r>
       </w:ins>
     </w:p>
@@ -4013,14 +4266,14 @@
         <w:spacing w:after="0" w:line="480" w:lineRule="auto"/>
         <w:ind w:firstLine="720"/>
         <w:rPr>
-          <w:ins w:id="49" w:author="Unknown Author" w:date="2023-10-18T14:10:00Z"/>
+          <w:ins w:id="69" w:author="Unknown Author" w:date="2023-10-18T14:10:00Z"/>
           <w:rFonts w:ascii="Times New Roman" w:eastAsia="Times New Roman" w:hAnsi="Times New Roman" w:cs="Times New Roman"/>
           <w:sz w:val="24"/>
           <w:szCs w:val="24"/>
           <w:highlight w:val="yellow"/>
         </w:rPr>
       </w:pPr>
-      <w:ins w:id="50" w:author="Unknown Author" w:date="2023-10-18T14:10:00Z">
+      <w:ins w:id="70" w:author="Unknown Author" w:date="2023-10-18T14:10:00Z">
         <w:r>
           <w:rPr>
             <w:rFonts w:ascii="Times New Roman" w:eastAsia="Times New Roman" w:hAnsi="Times New Roman" w:cs="Times New Roman"/>
@@ -4044,7 +4297,7 @@
           <w:highlight w:val="yellow"/>
         </w:rPr>
       </w:pPr>
-      <w:ins w:id="51" w:author="Unknown Author" w:date="2023-10-18T14:10:00Z">
+      <w:ins w:id="71" w:author="Unknown Author" w:date="2023-10-18T14:10:00Z">
         <w:r>
           <w:rPr>
             <w:rFonts w:ascii="Times New Roman" w:eastAsia="Times New Roman" w:hAnsi="Times New Roman" w:cs="Times New Roman"/>
@@ -4066,7 +4319,7 @@
           <w:szCs w:val="24"/>
         </w:rPr>
       </w:pPr>
-      <w:del w:id="52" w:author="Unknown Author" w:date="2023-10-18T14:10:00Z">
+      <w:del w:id="72" w:author="Unknown Author" w:date="2023-10-18T14:10:00Z">
         <w:r>
           <w:rPr>
             <w:rFonts w:ascii="Times New Roman" w:hAnsi="Times New Roman" w:cs="Times New Roman"/>
@@ -4129,8 +4382,8 @@
           <w:szCs w:val="24"/>
         </w:rPr>
       </w:pPr>
-      <w:bookmarkStart w:id="53" w:name="_Hlk133239253"/>
-      <w:bookmarkEnd w:id="53"/>
+      <w:bookmarkStart w:id="73" w:name="_Hlk133239253"/>
+      <w:bookmarkEnd w:id="73"/>
       <w:r>
         <w:rPr>
           <w:rFonts w:ascii="Times New Roman" w:hAnsi="Times New Roman" w:cs="Times New Roman"/>
@@ -4155,9 +4408,9 @@
           <w:szCs w:val="24"/>
         </w:rPr>
       </w:pPr>
-      <w:bookmarkStart w:id="54" w:name="_Hlk1332392531"/>
-      <w:bookmarkStart w:id="55" w:name="_Hlk141082896"/>
-      <w:bookmarkEnd w:id="54"/>
+      <w:bookmarkStart w:id="74" w:name="_Hlk1332392531"/>
+      <w:bookmarkStart w:id="75" w:name="_Hlk141082896"/>
+      <w:bookmarkEnd w:id="74"/>
       <w:r>
         <w:rPr>
           <w:rFonts w:ascii="Times New Roman" w:hAnsi="Times New Roman" w:cs="Times New Roman"/>
@@ -4199,7 +4452,7 @@
         </w:rPr>
         <w:t xml:space="preserve">Figure 1 illustrates a flow diagram of the literature and related screening process. </w:t>
       </w:r>
-      <w:bookmarkEnd w:id="55"/>
+      <w:bookmarkEnd w:id="75"/>
       <w:r>
         <w:rPr>
           <w:rFonts w:ascii="Times New Roman" w:hAnsi="Times New Roman" w:cs="Times New Roman"/>
@@ -4292,7 +4545,7 @@
         </w:rPr>
         <w:t xml:space="preserve">) studies </w:t>
       </w:r>
-      <w:bookmarkStart w:id="56" w:name="_Hlk144627836"/>
+      <w:bookmarkStart w:id="76" w:name="_Hlk144627836"/>
       <w:r>
         <w:rPr>
           <w:rFonts w:ascii="Times New Roman" w:hAnsi="Times New Roman" w:cs="Times New Roman"/>
@@ -4369,7 +4622,7 @@
         </w:rPr>
         <w:t xml:space="preserve">, 2021); (Chasson et al., 2022); (Chen &amp; Tang, 2021); </w:t>
       </w:r>
-      <w:bookmarkEnd w:id="56"/>
+      <w:bookmarkEnd w:id="76"/>
       <w:r>
         <w:rPr>
           <w:rFonts w:ascii="Times New Roman" w:hAnsi="Times New Roman" w:cs="Times New Roman"/>
@@ -4620,7 +4873,18 @@
           <w:szCs w:val="24"/>
           <w:highlight w:val="yellow"/>
         </w:rPr>
-        <w:t xml:space="preserve"> &amp; Myrick, 2020), met the inclusion criteria for the main analysis. #? </w:t>
+        <w:t xml:space="preserve"> &amp; Myrick, </w:t>
+      </w:r>
+      <w:r>
+        <w:rPr>
+          <w:rFonts w:ascii="Times New Roman" w:hAnsi="Times New Roman" w:cs="Times New Roman"/>
+          <w:color w:val="000000"/>
+          <w:sz w:val="24"/>
+          <w:szCs w:val="24"/>
+          <w:highlight w:val="yellow"/>
+        </w:rPr>
+        <w:lastRenderedPageBreak/>
+        <w:t xml:space="preserve">2020), met the inclusion criteria for the main analysis. #? </w:t>
       </w:r>
       <w:r>
         <w:rPr>
@@ -4658,18 +4922,7 @@
           <w:szCs w:val="24"/>
           <w:highlight w:val="yellow"/>
         </w:rPr>
-        <w:t xml:space="preserve"> studies were selected for </w:t>
-      </w:r>
-      <w:r>
-        <w:rPr>
-          <w:rFonts w:ascii="Times New Roman" w:hAnsi="Times New Roman" w:cs="Times New Roman"/>
-          <w:color w:val="000000"/>
-          <w:sz w:val="24"/>
-          <w:szCs w:val="24"/>
-          <w:highlight w:val="yellow"/>
-        </w:rPr>
-        <w:lastRenderedPageBreak/>
-        <w:t>subgroup analyses on PTSD citations of them (</w:t>
+        <w:t xml:space="preserve"> studies were selected for subgroup analyses on PTSD citations of them (</w:t>
       </w:r>
       <w:proofErr w:type="gramStart"/>
       <w:r>
@@ -7019,7 +7272,7 @@
           <w:szCs w:val="24"/>
         </w:rPr>
       </w:pPr>
-      <w:bookmarkStart w:id="57" w:name="_Hlk143514158"/>
+      <w:bookmarkStart w:id="77" w:name="_Hlk143514158"/>
       <w:proofErr w:type="spellStart"/>
       <w:r>
         <w:rPr>
@@ -9562,7 +9815,7 @@
         </w:rPr>
         <w:t>.2010.02.004</w:t>
       </w:r>
-      <w:bookmarkEnd w:id="57"/>
+      <w:bookmarkEnd w:id="77"/>
     </w:p>
     <w:p>
       <w:pPr>
@@ -23312,6 +23565,9 @@
 <w15:people xmlns:wpc="http://schemas.microsoft.com/office/word/2010/wordprocessingCanvas" xmlns:cx="http://schemas.microsoft.com/office/drawing/2014/chartex" xmlns:cx1="http://schemas.microsoft.com/office/drawing/2015/9/8/chartex" xmlns:cx2="http://schemas.microsoft.com/office/drawing/2015/10/21/chartex" xmlns:cx3="http://schemas.microsoft.com/office/drawing/2016/5/9/chartex" xmlns:cx4="http://schemas.microsoft.com/office/drawing/2016/5/10/chartex" xmlns:cx5="http://schemas.microsoft.com/office/drawing/2016/5/11/chartex" xmlns:cx6="http://schemas.microsoft.com/office/drawing/2016/5/12/chartex" xmlns:cx7="http://schemas.microsoft.com/office/drawing/2016/5/13/chartex" xmlns:cx8="http://schemas.microsoft.com/office/drawing/2016/5/14/chartex" xmlns:mc="http://schemas.openxmlformats.org/markup-compatibility/2006" xmlns:aink="http://schemas.microsoft.com/office/drawing/2016/ink" xmlns:am3d="http://schemas.microsoft.com/office/drawing/2017/model3d" xmlns:o="urn:schemas-microsoft-com:office:office" xmlns:oel="http://schemas.microsoft.com/office/2019/extlst" xmlns:r="http://schemas.openxmlformats.org/officeDocument/2006/relationships" xmlns:m="http://schemas.openxmlformats.org/officeDocument/2006/math" xmlns:v="urn:schemas-microsoft-com:vml" xmlns:wp14="http://schemas.microsoft.com/office/word/2010/wordprocessingDrawing" xmlns:wp="http://schemas.openxmlformats.org/drawingml/2006/wordprocessingDrawing" xmlns:w10="urn:schemas-microsoft-com:office:word" xmlns:w="http://schemas.openxmlformats.org/wordprocessingml/2006/main" xmlns:w14="http://schemas.microsoft.com/office/word/2010/wordml" xmlns:w15="http://schemas.microsoft.com/office/word/2012/wordml" xmlns:w16cex="http://schemas.microsoft.com/office/word/2018/wordml/cex" xmlns:w16cid="http://schemas.microsoft.com/office/word/2016/wordml/cid" xmlns:w16="http://schemas.microsoft.com/office/word/2018/wordml" xmlns:w16sdtdh="http://schemas.microsoft.com/office/word/2020/wordml/sdtdatahash" xmlns:w16se="http://schemas.microsoft.com/office/word/2015/wordml/symex" xmlns:wpg="http://schemas.microsoft.com/office/word/2010/wordprocessingGroup" xmlns:wpi="http://schemas.microsoft.com/office/word/2010/wordprocessingInk" xmlns:wne="http://schemas.microsoft.com/office/word/2006/wordml" xmlns:wps="http://schemas.microsoft.com/office/word/2010/wordprocessingShape" mc:Ignorable="w14 w15 w16se w16cid w16 w16cex w16sdtdh wp14">
   <w15:person w15:author="Microsoft Office User">
     <w15:presenceInfo w15:providerId="None" w15:userId="Microsoft Office User"/>
+  </w15:person>
+  <w15:person w15:author="Qizhou Duan">
+    <w15:presenceInfo w15:providerId="Windows Live" w15:userId="26479e1c300a4f60"/>
   </w15:person>
 </w15:people>
 </file>
@@ -24701,23 +24957,6 @@
 </file>
 
 <file path=customXml/item1.xml><?xml version="1.0" encoding="utf-8"?>
-<?mso-contentType ?>
-<FormTemplates xmlns="http://schemas.microsoft.com/sharepoint/v3/contenttype/forms">
-  <Display>DocumentLibraryForm</Display>
-  <Edit>DocumentLibraryForm</Edit>
-  <New>DocumentLibraryForm</New>
-</FormTemplates>
-</file>
-
-<file path=customXml/item2.xml><?xml version="1.0" encoding="utf-8"?>
-<p:properties xmlns:p="http://schemas.microsoft.com/office/2006/metadata/properties" xmlns:xsi="http://www.w3.org/2001/XMLSchema-instance" xmlns:pc="http://schemas.microsoft.com/office/infopath/2007/PartnerControls">
-  <documentManagement>
-    <_activity xmlns="51c405b2-a219-4cc3-98b1-1d7f68510cc2" xsi:nil="true"/>
-  </documentManagement>
-</p:properties>
-</file>
-
-<file path=customXml/item3.xml><?xml version="1.0" encoding="utf-8"?>
 <ct:contentTypeSchema xmlns:ct="http://schemas.microsoft.com/office/2006/metadata/contentType" xmlns:ma="http://schemas.microsoft.com/office/2006/metadata/properties/metaAttributes" ct:_="" ma:_="" ma:contentTypeName="Document" ma:contentTypeID="0x010100BB769D655E3DB74A890D793DD9223E85" ma:contentTypeVersion="16" ma:contentTypeDescription="Create a new document." ma:contentTypeScope="" ma:versionID="aaaffa72f54c2e50ea4f59b6abc91f41">
   <xsd:schema xmlns:xsd="http://www.w3.org/2001/XMLSchema" xmlns:xs="http://www.w3.org/2001/XMLSchema" xmlns:p="http://schemas.microsoft.com/office/2006/metadata/properties" xmlns:ns3="035a740d-7464-4166-8a8d-0b779b75e601" xmlns:ns4="51c405b2-a219-4cc3-98b1-1d7f68510cc2" targetNamespace="http://schemas.microsoft.com/office/2006/metadata/properties" ma:root="true" ma:fieldsID="c7491271e6bab7e9b20ea0a84468c5f4" ns3:_="" ns4:_="">
     <xsd:import namespace="035a740d-7464-4166-8a8d-0b779b75e601"/>
@@ -24958,25 +25197,24 @@
 </ct:contentTypeSchema>
 </file>
 
-<file path=customXml/itemProps1.xml><?xml version="1.0" encoding="utf-8"?>
-<ds:datastoreItem xmlns:ds="http://schemas.openxmlformats.org/officeDocument/2006/customXml" ds:itemID="{E9C177BF-08C2-4672-97EF-19730A6D31AD}">
-  <ds:schemaRefs>
-    <ds:schemaRef ds:uri="http://schemas.microsoft.com/sharepoint/v3/contenttype/forms"/>
-  </ds:schemaRefs>
-</ds:datastoreItem>
+<file path=customXml/item2.xml><?xml version="1.0" encoding="utf-8"?>
+<p:properties xmlns:p="http://schemas.microsoft.com/office/2006/metadata/properties" xmlns:xsi="http://www.w3.org/2001/XMLSchema-instance" xmlns:pc="http://schemas.microsoft.com/office/infopath/2007/PartnerControls">
+  <documentManagement>
+    <_activity xmlns="51c405b2-a219-4cc3-98b1-1d7f68510cc2" xsi:nil="true"/>
+  </documentManagement>
+</p:properties>
 </file>
 
-<file path=customXml/itemProps2.xml><?xml version="1.0" encoding="utf-8"?>
-<ds:datastoreItem xmlns:ds="http://schemas.openxmlformats.org/officeDocument/2006/customXml" ds:itemID="{3539C531-BA3F-473F-8BDC-A2439BA30E4C}">
-  <ds:schemaRefs>
-    <ds:schemaRef ds:uri="http://schemas.microsoft.com/office/2006/metadata/properties"/>
-    <ds:schemaRef ds:uri="http://schemas.microsoft.com/office/infopath/2007/PartnerControls"/>
-    <ds:schemaRef ds:uri="51c405b2-a219-4cc3-98b1-1d7f68510cc2"/>
-  </ds:schemaRefs>
-</ds:datastoreItem>
+<file path=customXml/item3.xml><?xml version="1.0" encoding="utf-8"?>
+<?mso-contentType ?>
+<FormTemplates xmlns="http://schemas.microsoft.com/sharepoint/v3/contenttype/forms">
+  <Display>DocumentLibraryForm</Display>
+  <Edit>DocumentLibraryForm</Edit>
+  <New>DocumentLibraryForm</New>
+</FormTemplates>
 </file>
 
-<file path=customXml/itemProps3.xml><?xml version="1.0" encoding="utf-8"?>
+<file path=customXml/itemProps1.xml><?xml version="1.0" encoding="utf-8"?>
 <ds:datastoreItem xmlns:ds="http://schemas.openxmlformats.org/officeDocument/2006/customXml" ds:itemID="{DB40DD9E-6948-4DDB-99A0-ADB5CC585D9C}">
   <ds:schemaRefs>
     <ds:schemaRef ds:uri="http://schemas.microsoft.com/office/2006/metadata/contentType"/>
@@ -24993,4 +25231,22 @@
     <ds:schemaRef ds:uri="http://schemas.microsoft.com/internal/obd"/>
   </ds:schemaRefs>
 </ds:datastoreItem>
+</file>
+
+<file path=customXml/itemProps2.xml><?xml version="1.0" encoding="utf-8"?>
+<ds:datastoreItem xmlns:ds="http://schemas.openxmlformats.org/officeDocument/2006/customXml" ds:itemID="{3539C531-BA3F-473F-8BDC-A2439BA30E4C}">
+  <ds:schemaRefs>
+    <ds:schemaRef ds:uri="http://schemas.microsoft.com/office/2006/metadata/properties"/>
+    <ds:schemaRef ds:uri="http://schemas.microsoft.com/office/infopath/2007/PartnerControls"/>
+    <ds:schemaRef ds:uri="51c405b2-a219-4cc3-98b1-1d7f68510cc2"/>
+  </ds:schemaRefs>
+</ds:datastoreItem>
+</file>
+
+<file path=customXml/itemProps3.xml><?xml version="1.0" encoding="utf-8"?>
+<ds:datastoreItem xmlns:ds="http://schemas.openxmlformats.org/officeDocument/2006/customXml" ds:itemID="{E9C177BF-08C2-4672-97EF-19730A6D31AD}">
+  <ds:schemaRefs>
+    <ds:schemaRef ds:uri="http://schemas.microsoft.com/sharepoint/v3/contenttype/forms"/>
+  </ds:schemaRefs>
+</ds:datastoreItem>
 </file>
</xml_diff>